<commit_message>
Final question 1 complete
</commit_message>
<xml_diff>
--- a/2017FA DBA210-Final Exam - Student Version.docx
+++ b/2017FA DBA210-Final Exam - Student Version.docx
@@ -402,7 +402,7 @@
           <w:sz w:val="24"/>
         </w:rPr>
       </w:pPr>
-      <w:hyperlink r:id="rId9" w:history="1">
+      <w:hyperlink r:id="rId9" w:anchor="stream/0" w:history="1">
         <w:r>
           <w:rPr>
             <w:rStyle w:val="Hyperlink"/>
@@ -447,8 +447,147 @@
           <w:rFonts w:ascii="Arial" w:hAnsi="Arial" w:cs="Arial"/>
           <w:sz w:val="24"/>
         </w:rPr>
-        <w:t xml:space="preserve">Retina scan - </w:t>
-      </w:r>
+        <w:t xml:space="preserve">Retina scan </w:t>
+      </w:r>
+      <w:r>
+        <w:rPr>
+          <w:rFonts w:ascii="Arial" w:hAnsi="Arial" w:cs="Arial"/>
+          <w:sz w:val="24"/>
+        </w:rPr>
+        <w:t>–</w:t>
+      </w:r>
+      <w:r>
+        <w:rPr>
+          <w:rFonts w:ascii="Arial" w:hAnsi="Arial" w:cs="Arial"/>
+          <w:sz w:val="24"/>
+        </w:rPr>
+        <w:t xml:space="preserve"> </w:t>
+      </w:r>
+      <w:r>
+        <w:rPr>
+          <w:rFonts w:ascii="Arial" w:hAnsi="Arial" w:cs="Arial"/>
+          <w:sz w:val="24"/>
+        </w:rPr>
+        <w:t>this technique scans the pattern of blood vessels at the back of the eye. The advantage of this is that there is no known way to replicate a retina</w:t>
+      </w:r>
+      <w:r>
+        <w:rPr>
+          <w:rFonts w:ascii="Arial" w:hAnsi="Arial" w:cs="Arial"/>
+          <w:sz w:val="24"/>
+        </w:rPr>
+        <w:t>. On the negative side, retina scans do not work for those who have lost their sight. As shown in this article, that can cause very dire consequences for those people.</w:t>
+      </w:r>
+    </w:p>
+    <w:p>
+      <w:pPr>
+        <w:pStyle w:val="Header"/>
+        <w:tabs>
+          <w:tab w:val="left" w:pos="1800"/>
+          <w:tab w:val="center" w:pos="4950"/>
+        </w:tabs>
+        <w:rPr>
+          <w:rFonts w:ascii="Arial" w:hAnsi="Arial" w:cs="Arial"/>
+          <w:sz w:val="24"/>
+        </w:rPr>
+      </w:pPr>
+      <w:hyperlink r:id="rId10" w:history="1">
+        <w:r>
+          <w:rPr>
+            <w:rStyle w:val="Hyperlink"/>
+            <w:rFonts w:ascii="Arial" w:hAnsi="Arial" w:cs="Arial"/>
+            <w:sz w:val="24"/>
+          </w:rPr>
+          <w:t>https://thewire.in/201934/unable-verify-fingerprints-iris-aadhaar-denies-leprosy-patients-basic-services/</w:t>
+        </w:r>
+      </w:hyperlink>
+    </w:p>
+    <w:p>
+      <w:pPr>
+        <w:pStyle w:val="Header"/>
+        <w:tabs>
+          <w:tab w:val="left" w:pos="1800"/>
+          <w:tab w:val="center" w:pos="4950"/>
+        </w:tabs>
+        <w:rPr>
+          <w:rFonts w:ascii="Arial" w:hAnsi="Arial" w:cs="Arial"/>
+          <w:sz w:val="24"/>
+        </w:rPr>
+      </w:pPr>
+    </w:p>
+    <w:p>
+      <w:pPr>
+        <w:pStyle w:val="Header"/>
+        <w:numPr>
+          <w:ilvl w:val="0"/>
+          <w:numId w:val="4"/>
+        </w:numPr>
+        <w:tabs>
+          <w:tab w:val="left" w:pos="1800"/>
+          <w:tab w:val="center" w:pos="4950"/>
+        </w:tabs>
+        <w:rPr>
+          <w:rFonts w:ascii="Arial" w:hAnsi="Arial" w:cs="Arial"/>
+          <w:sz w:val="24"/>
+        </w:rPr>
+      </w:pPr>
+      <w:r>
+        <w:rPr>
+          <w:rFonts w:ascii="Arial" w:hAnsi="Arial" w:cs="Arial"/>
+          <w:sz w:val="24"/>
+        </w:rPr>
+        <w:t xml:space="preserve">Voice analysis </w:t>
+      </w:r>
+      <w:r>
+        <w:rPr>
+          <w:rFonts w:ascii="Arial" w:hAnsi="Arial" w:cs="Arial"/>
+          <w:sz w:val="24"/>
+        </w:rPr>
+        <w:t>–</w:t>
+      </w:r>
+      <w:r>
+        <w:rPr>
+          <w:rFonts w:ascii="Arial" w:hAnsi="Arial" w:cs="Arial"/>
+          <w:sz w:val="24"/>
+        </w:rPr>
+        <w:t xml:space="preserve"> </w:t>
+      </w:r>
+      <w:r>
+        <w:rPr>
+          <w:rFonts w:ascii="Arial" w:hAnsi="Arial" w:cs="Arial"/>
+          <w:sz w:val="24"/>
+        </w:rPr>
+        <w:t xml:space="preserve">this technique is the same as face recognition where it can be done without the users’ knowledge. An advantage to this </w:t>
+      </w:r>
+      <w:r>
+        <w:rPr>
+          <w:rFonts w:ascii="Arial" w:hAnsi="Arial" w:cs="Arial"/>
+          <w:sz w:val="24"/>
+        </w:rPr>
+        <w:t>technique is that it is not possible to fool the analyzer by imitating a voice, however, you can fake a voice such as using a taped recording.</w:t>
+      </w:r>
+    </w:p>
+    <w:p>
+      <w:pPr>
+        <w:pStyle w:val="Header"/>
+        <w:tabs>
+          <w:tab w:val="left" w:pos="1800"/>
+          <w:tab w:val="center" w:pos="4950"/>
+        </w:tabs>
+        <w:rPr>
+          <w:rFonts w:ascii="Arial" w:hAnsi="Arial" w:cs="Arial"/>
+          <w:sz w:val="24"/>
+        </w:rPr>
+      </w:pPr>
+      <w:hyperlink r:id="rId11" w:history="1">
+        <w:r>
+          <w:rPr>
+            <w:rStyle w:val="Hyperlink"/>
+            <w:rFonts w:ascii="Arial" w:hAnsi="Arial" w:cs="Arial"/>
+            <w:sz w:val="24"/>
+          </w:rPr>
+          <w:t>http://www.technovelgy.com/ct/Technology-Article.asp?ArtNum=16</w:t>
+        </w:r>
+      </w:hyperlink>
     </w:p>
     <w:p>
       <w:pPr>
@@ -819,7 +958,7 @@
       </w:pPr>
     </w:p>
     <w:sectPr>
-      <w:footerReference w:type="default" r:id="rId10"/>
+      <w:footerReference w:type="default" r:id="rId12"/>
       <w:type w:val="continuous"/>
       <w:pgSz w:w="12240" w:h="15840" w:code="1"/>
       <w:pgMar w:top="864" w:right="907" w:bottom="720" w:left="1267" w:footer="432" w:gutter="0"/>
@@ -954,7 +1093,7 @@
   <w:abstractNum w:abstractNumId="3">
     <w:nsid w:val="5D846927"/>
     <w:multiLevelType w:val="hybridMultilevel"/>
-    <w:tmpl w:val="666EE812"/>
+    <w:tmpl w:val="B4049E7E"/>
     <w:lvl w:ilvl="0" w:tplc="04090001">
       <w:start w:val="1"/>
       <w:numFmt w:val="bullet"/>
@@ -1943,7 +2082,7 @@
 </file>
 
 <file path=customXml/itemProps1.xml><?xml version="1.0" encoding="utf-8"?>
-<ds:datastoreItem xmlns:ds="http://schemas.openxmlformats.org/officeDocument/2006/customXml" ds:itemID="{60DC34FB-CE42-C942-A459-95325E6D65B1}">
+<ds:datastoreItem xmlns:ds="http://schemas.openxmlformats.org/officeDocument/2006/customXml" ds:itemID="{64AD3293-FF21-A549-A572-2F7D5DEF0CD8}">
   <ds:schemaRefs>
     <ds:schemaRef ds:uri="http://schemas.openxmlformats.org/officeDocument/2006/bibliography"/>
   </ds:schemaRefs>

</xml_diff>

<commit_message>
Final question 2 complete
</commit_message>
<xml_diff>
--- a/2017FA DBA210-Final Exam - Student Version.docx
+++ b/2017FA DBA210-Final Exam - Student Version.docx
@@ -641,6 +641,60 @@
           <w:sz w:val="24"/>
         </w:rPr>
         <w:t xml:space="preserve">y limit the growth of biometric authentication.  (20) </w:t>
+      </w:r>
+    </w:p>
+    <w:p>
+      <w:pPr>
+        <w:pStyle w:val="Header"/>
+        <w:tabs>
+          <w:tab w:val="left" w:pos="1800"/>
+          <w:tab w:val="center" w:pos="4950"/>
+        </w:tabs>
+        <w:rPr>
+          <w:rFonts w:ascii="Arial" w:hAnsi="Arial" w:cs="Arial"/>
+          <w:sz w:val="24"/>
+        </w:rPr>
+      </w:pPr>
+    </w:p>
+    <w:p>
+      <w:pPr>
+        <w:pStyle w:val="Header"/>
+        <w:tabs>
+          <w:tab w:val="left" w:pos="1800"/>
+          <w:tab w:val="center" w:pos="4950"/>
+        </w:tabs>
+        <w:rPr>
+          <w:rFonts w:ascii="Arial" w:hAnsi="Arial" w:cs="Arial"/>
+          <w:sz w:val="24"/>
+        </w:rPr>
+      </w:pPr>
+      <w:r>
+        <w:rPr>
+          <w:rFonts w:ascii="Arial" w:hAnsi="Arial" w:cs="Arial"/>
+          <w:sz w:val="24"/>
+        </w:rPr>
+        <w:t xml:space="preserve">Some barriers against the growth of biometric authentication </w:t>
+      </w:r>
+      <w:r>
+        <w:rPr>
+          <w:rFonts w:ascii="Arial" w:hAnsi="Arial" w:cs="Arial"/>
+          <w:sz w:val="24"/>
+        </w:rPr>
+        <w:t>are social acceptance,</w:t>
+      </w:r>
+      <w:r>
+        <w:rPr>
+          <w:rFonts w:ascii="Arial" w:hAnsi="Arial" w:cs="Arial"/>
+          <w:sz w:val="24"/>
+        </w:rPr>
+        <w:t xml:space="preserve"> cost, and accessibility. Consumers are often worried about their privacy and the potential misues of data which can deter people from accepting the use of biometrics.</w:t>
+      </w:r>
+      <w:r>
+        <w:rPr>
+          <w:rFonts w:ascii="Arial" w:hAnsi="Arial" w:cs="Arial"/>
+          <w:sz w:val="24"/>
+        </w:rPr>
+        <w:t xml:space="preserve"> While the security that biometrics offers is definetly worth the investment, the cost for building a biometrics database, implementing the technology, and educating users may be too high. Going back to the previously linked article involving the woman who was denied her pension because she couldn’t pass the biometric scans, accessibility may be an issue for some users.</w:t>
       </w:r>
     </w:p>
     <w:p>
@@ -2082,7 +2136,7 @@
 </file>
 
 <file path=customXml/itemProps1.xml><?xml version="1.0" encoding="utf-8"?>
-<ds:datastoreItem xmlns:ds="http://schemas.openxmlformats.org/officeDocument/2006/customXml" ds:itemID="{64AD3293-FF21-A549-A572-2F7D5DEF0CD8}">
+<ds:datastoreItem xmlns:ds="http://schemas.openxmlformats.org/officeDocument/2006/customXml" ds:itemID="{2A8C3106-A50D-CD45-A2C8-367BA84CCAB8}">
   <ds:schemaRefs>
     <ds:schemaRef ds:uri="http://schemas.openxmlformats.org/officeDocument/2006/bibliography"/>
   </ds:schemaRefs>

</xml_diff>

<commit_message>
Final question 3 complete
</commit_message>
<xml_diff>
--- a/2017FA DBA210-Final Exam - Student Version.docx
+++ b/2017FA DBA210-Final Exam - Student Version.docx
@@ -722,6 +722,42 @@
           <w:sz w:val="24"/>
         </w:rPr>
       </w:pPr>
+      <w:hyperlink r:id="rId12" w:history="1">
+        <w:r>
+          <w:rPr>
+            <w:rStyle w:val="Hyperlink"/>
+            <w:rFonts w:ascii="Arial" w:hAnsi="Arial" w:cs="Arial"/>
+            <w:sz w:val="24"/>
+          </w:rPr>
+          <w:t>https://www.americanbanker.com/opinion/overcoming-the-barriers-to-biometrics</w:t>
+        </w:r>
+      </w:hyperlink>
+    </w:p>
+    <w:p>
+      <w:pPr>
+        <w:pStyle w:val="Header"/>
+        <w:tabs>
+          <w:tab w:val="left" w:pos="1800"/>
+          <w:tab w:val="center" w:pos="4950"/>
+        </w:tabs>
+        <w:rPr>
+          <w:rFonts w:ascii="Arial" w:hAnsi="Arial" w:cs="Arial"/>
+          <w:sz w:val="24"/>
+        </w:rPr>
+      </w:pPr>
+    </w:p>
+    <w:p>
+      <w:pPr>
+        <w:pStyle w:val="Header"/>
+        <w:tabs>
+          <w:tab w:val="left" w:pos="1800"/>
+          <w:tab w:val="center" w:pos="4950"/>
+        </w:tabs>
+        <w:rPr>
+          <w:rFonts w:ascii="Arial" w:hAnsi="Arial" w:cs="Arial"/>
+          <w:sz w:val="24"/>
+        </w:rPr>
+      </w:pPr>
       <w:r>
         <w:rPr>
           <w:rFonts w:ascii="Arial" w:hAnsi="Arial" w:cs="Arial"/>
@@ -788,6 +824,96 @@
           <w:rFonts w:ascii="Arial" w:hAnsi="Arial" w:cs="Arial"/>
           <w:sz w:val="24"/>
         </w:rPr>
+        <w:t>There are a few things to consider before implementing biometric authentication systems. The first is that some biometrics, like fingerprints, can be lifted and used by someone else.</w:t>
+      </w:r>
+      <w:r>
+        <w:rPr>
+          <w:rFonts w:ascii="Arial" w:hAnsi="Arial" w:cs="Arial"/>
+          <w:sz w:val="24"/>
+        </w:rPr>
+        <w:t xml:space="preserve"> Secondly, biometrics are hard to reset since your password is now a physical feature of your body.</w:t>
+      </w:r>
+      <w:r>
+        <w:rPr>
+          <w:rFonts w:ascii="Arial" w:hAnsi="Arial" w:cs="Arial"/>
+          <w:sz w:val="24"/>
+        </w:rPr>
+        <w:t xml:space="preserve"> Third, it is possible for hackers to use copies of a user’s biometric characteristics </w:t>
+      </w:r>
+      <w:r>
+        <w:rPr>
+          <w:rFonts w:ascii="Arial" w:hAnsi="Arial" w:cs="Arial"/>
+          <w:sz w:val="24"/>
+        </w:rPr>
+        <w:t>collected by the system to produce fake biometics that allow them to login.</w:t>
+      </w:r>
+    </w:p>
+    <w:p>
+      <w:pPr>
+        <w:pStyle w:val="Header"/>
+        <w:tabs>
+          <w:tab w:val="left" w:pos="1800"/>
+          <w:tab w:val="center" w:pos="4950"/>
+        </w:tabs>
+        <w:rPr>
+          <w:rFonts w:ascii="Arial" w:hAnsi="Arial" w:cs="Arial"/>
+          <w:sz w:val="24"/>
+        </w:rPr>
+      </w:pPr>
+    </w:p>
+    <w:p>
+      <w:pPr>
+        <w:pStyle w:val="Header"/>
+        <w:tabs>
+          <w:tab w:val="left" w:pos="1800"/>
+          <w:tab w:val="center" w:pos="4950"/>
+        </w:tabs>
+        <w:rPr>
+          <w:rFonts w:ascii="Arial" w:hAnsi="Arial" w:cs="Arial"/>
+          <w:sz w:val="24"/>
+        </w:rPr>
+      </w:pPr>
+      <w:hyperlink r:id="rId13" w:history="1">
+        <w:r>
+          <w:rPr>
+            <w:rStyle w:val="Hyperlink"/>
+            <w:rFonts w:ascii="Arial" w:hAnsi="Arial" w:cs="Arial"/>
+            <w:sz w:val="24"/>
+          </w:rPr>
+          <w:t>https://www.globalsign.com/en/blog/biometric-authentication-considerations/</w:t>
+        </w:r>
+      </w:hyperlink>
+    </w:p>
+    <w:p>
+      <w:pPr>
+        <w:pStyle w:val="Header"/>
+        <w:tabs>
+          <w:tab w:val="left" w:pos="1800"/>
+          <w:tab w:val="center" w:pos="4950"/>
+        </w:tabs>
+        <w:rPr>
+          <w:rFonts w:ascii="Arial" w:hAnsi="Arial" w:cs="Arial"/>
+          <w:sz w:val="24"/>
+        </w:rPr>
+      </w:pPr>
+    </w:p>
+    <w:p>
+      <w:pPr>
+        <w:pStyle w:val="Header"/>
+        <w:tabs>
+          <w:tab w:val="left" w:pos="1800"/>
+          <w:tab w:val="center" w:pos="4950"/>
+        </w:tabs>
+        <w:rPr>
+          <w:rFonts w:ascii="Arial" w:hAnsi="Arial" w:cs="Arial"/>
+          <w:sz w:val="24"/>
+        </w:rPr>
+      </w:pPr>
+      <w:r>
+        <w:rPr>
+          <w:rFonts w:ascii="Arial" w:hAnsi="Arial" w:cs="Arial"/>
+          <w:sz w:val="24"/>
+        </w:rPr>
         <w:t xml:space="preserve">4. </w:t>
       </w:r>
       <w:r>
@@ -810,6 +936,39 @@
           <w:sz w:val="24"/>
         </w:rPr>
         <w:t xml:space="preserve">) </w:t>
+      </w:r>
+    </w:p>
+    <w:p>
+      <w:pPr>
+        <w:pStyle w:val="Header"/>
+        <w:tabs>
+          <w:tab w:val="left" w:pos="1800"/>
+          <w:tab w:val="center" w:pos="4950"/>
+        </w:tabs>
+        <w:rPr>
+          <w:rFonts w:ascii="Arial" w:hAnsi="Arial" w:cs="Arial"/>
+          <w:sz w:val="24"/>
+        </w:rPr>
+      </w:pPr>
+    </w:p>
+    <w:p>
+      <w:pPr>
+        <w:pStyle w:val="Header"/>
+        <w:tabs>
+          <w:tab w:val="left" w:pos="1800"/>
+          <w:tab w:val="center" w:pos="4950"/>
+        </w:tabs>
+        <w:rPr>
+          <w:rFonts w:ascii="Arial" w:hAnsi="Arial" w:cs="Arial"/>
+          <w:sz w:val="24"/>
+        </w:rPr>
+      </w:pPr>
+      <w:r>
+        <w:rPr>
+          <w:rFonts w:ascii="Arial" w:hAnsi="Arial" w:cs="Arial"/>
+          <w:sz w:val="24"/>
+        </w:rPr>
+        <w:t xml:space="preserve">A disaster recover plan is a process implemented to have a SQL server running and to overcome data loss in the event of a disaster. </w:t>
       </w:r>
     </w:p>
     <w:p>
@@ -1012,7 +1171,7 @@
       </w:pPr>
     </w:p>
     <w:sectPr>
-      <w:footerReference w:type="default" r:id="rId12"/>
+      <w:footerReference w:type="default" r:id="rId14"/>
       <w:type w:val="continuous"/>
       <w:pgSz w:w="12240" w:h="15840" w:code="1"/>
       <w:pgMar w:top="864" w:right="907" w:bottom="720" w:left="1267" w:footer="432" w:gutter="0"/>
@@ -2136,7 +2295,7 @@
 </file>
 
 <file path=customXml/itemProps1.xml><?xml version="1.0" encoding="utf-8"?>
-<ds:datastoreItem xmlns:ds="http://schemas.openxmlformats.org/officeDocument/2006/customXml" ds:itemID="{2A8C3106-A50D-CD45-A2C8-367BA84CCAB8}">
+<ds:datastoreItem xmlns:ds="http://schemas.openxmlformats.org/officeDocument/2006/customXml" ds:itemID="{8BD41A1A-36A5-E24D-AB23-CA929C7A9DAD}">
   <ds:schemaRefs>
     <ds:schemaRef ds:uri="http://schemas.openxmlformats.org/officeDocument/2006/bibliography"/>
   </ds:schemaRefs>

</xml_diff>

<commit_message>
Final question 4 complete
</commit_message>
<xml_diff>
--- a/2017FA DBA210-Final Exam - Student Version.docx
+++ b/2017FA DBA210-Final Exam - Student Version.docx
@@ -148,7 +148,23 @@
           <w:rFonts w:ascii="Arial" w:hAnsi="Arial" w:cs="Arial"/>
           <w:sz w:val="24"/>
         </w:rPr>
-        <w:t xml:space="preserve">Please answer the first three questions about biometric authentication.  Use thorough research, give me the URL or other identifying information where you find your sources (does not have to be in a particular format) and answer each question fully and completely as if your boss was asking for this information. </w:t>
+        <w:t xml:space="preserve">Please answer the first three questions about biometric authentication.  Use thorough </w:t>
+      </w:r>
+      <w:proofErr w:type="gramStart"/>
+      <w:r>
+        <w:rPr>
+          <w:rFonts w:ascii="Arial" w:hAnsi="Arial" w:cs="Arial"/>
+          <w:sz w:val="24"/>
+        </w:rPr>
+        <w:t>research,</w:t>
+      </w:r>
+      <w:proofErr w:type="gramEnd"/>
+      <w:r>
+        <w:rPr>
+          <w:rFonts w:ascii="Arial" w:hAnsi="Arial" w:cs="Arial"/>
+          <w:sz w:val="24"/>
+        </w:rPr>
+        <w:t xml:space="preserve"> give me the URL or other identifying information where you find your sources (does not have to be in a particular format) and answer each question fully and completely as if your boss was asking for this information. </w:t>
       </w:r>
     </w:p>
     <w:p>
@@ -164,7 +180,23 @@
           <w:rFonts w:ascii="Arial" w:hAnsi="Arial" w:cs="Arial"/>
           <w:sz w:val="24"/>
         </w:rPr>
-        <w:t xml:space="preserve">In addition, it will fall to the DBA’s shoulders frequently to either devise or participate in the making of a disaster recovery plan.  Should disaster occur like fire, flood, tornado, or complete system failure, then what will happen and how will you get your data center back online in the most efficient fashion and lose the least amount of data?  The last two questions deal with disaster recovery.  Please answer as fully and completely as you can. </w:t>
+        <w:t xml:space="preserve">In addition, it will fall to the </w:t>
+      </w:r>
+      <w:proofErr w:type="spellStart"/>
+      <w:r>
+        <w:rPr>
+          <w:rFonts w:ascii="Arial" w:hAnsi="Arial" w:cs="Arial"/>
+          <w:sz w:val="24"/>
+        </w:rPr>
+        <w:t>DBA’s</w:t>
+      </w:r>
+      <w:proofErr w:type="spellEnd"/>
+      <w:r>
+        <w:rPr>
+          <w:rFonts w:ascii="Arial" w:hAnsi="Arial" w:cs="Arial"/>
+          <w:sz w:val="24"/>
+        </w:rPr>
+        <w:t xml:space="preserve"> shoulders frequently to either devise or participate in the making of a disaster recovery plan.  Should disaster occur like fire, flood, tornado, or complete system failure, then what will happen and how will you get your data center back online in the most efficient fashion and lose the least amount of data?  The last two questions deal with disaster recovery.  Please answer as fully and completely as you can. </w:t>
       </w:r>
       <w:r>
         <w:rPr>
@@ -313,14 +345,62 @@
           <w:rFonts w:ascii="Arial" w:hAnsi="Arial" w:cs="Arial"/>
           <w:sz w:val="24"/>
         </w:rPr>
-        <w:t xml:space="preserve"> features that are common to everyone’s face such as distance between eyes, size of nose, position of cheekbones, jawline, etc. These measurements are combined into a single code the uniquely identifies each person. The benefits of this technique are that it works even when the subject is unaware that they are being scanned. Unfortunately, as some iPhone users have </w:t>
-      </w:r>
-      <w:r>
-        <w:rPr>
-          <w:rFonts w:ascii="Arial" w:hAnsi="Arial" w:cs="Arial"/>
-          <w:sz w:val="24"/>
-        </w:rPr>
-        <w:t>found recently, the face recognition can be unlocked while a user is sleeping, giving access to anyone else. With the newest iPhone X, this problem may no longer be an issue.</w:t>
+        <w:t xml:space="preserve"> features that are common to everyone’s face such as distance between eyes, size of nose, position of cheekbones, </w:t>
+      </w:r>
+      <w:proofErr w:type="spellStart"/>
+      <w:r>
+        <w:rPr>
+          <w:rFonts w:ascii="Arial" w:hAnsi="Arial" w:cs="Arial"/>
+          <w:sz w:val="24"/>
+        </w:rPr>
+        <w:t>jawline</w:t>
+      </w:r>
+      <w:proofErr w:type="spellEnd"/>
+      <w:r>
+        <w:rPr>
+          <w:rFonts w:ascii="Arial" w:hAnsi="Arial" w:cs="Arial"/>
+          <w:sz w:val="24"/>
+        </w:rPr>
+        <w:t xml:space="preserve">, etc. These measurements are combined into a single code the uniquely identifies each person. The benefits of this technique are that it works even when the subject is unaware that they are being scanned. Unfortunately, as some </w:t>
+      </w:r>
+      <w:proofErr w:type="spellStart"/>
+      <w:r>
+        <w:rPr>
+          <w:rFonts w:ascii="Arial" w:hAnsi="Arial" w:cs="Arial"/>
+          <w:sz w:val="24"/>
+        </w:rPr>
+        <w:t>iPhone</w:t>
+      </w:r>
+      <w:proofErr w:type="spellEnd"/>
+      <w:r>
+        <w:rPr>
+          <w:rFonts w:ascii="Arial" w:hAnsi="Arial" w:cs="Arial"/>
+          <w:sz w:val="24"/>
+        </w:rPr>
+        <w:t xml:space="preserve"> users have </w:t>
+      </w:r>
+      <w:r>
+        <w:rPr>
+          <w:rFonts w:ascii="Arial" w:hAnsi="Arial" w:cs="Arial"/>
+          <w:sz w:val="24"/>
+        </w:rPr>
+        <w:t xml:space="preserve">found recently, the face recognition can be unlocked while a user is sleeping, giving access to anyone else. With the newest </w:t>
+      </w:r>
+      <w:proofErr w:type="spellStart"/>
+      <w:r>
+        <w:rPr>
+          <w:rFonts w:ascii="Arial" w:hAnsi="Arial" w:cs="Arial"/>
+          <w:sz w:val="24"/>
+        </w:rPr>
+        <w:t>iPhone</w:t>
+      </w:r>
+      <w:proofErr w:type="spellEnd"/>
+      <w:r>
+        <w:rPr>
+          <w:rFonts w:ascii="Arial" w:hAnsi="Arial" w:cs="Arial"/>
+          <w:sz w:val="24"/>
+        </w:rPr>
+        <w:t xml:space="preserve"> X, this problem may no longer be an issue.</w:t>
       </w:r>
     </w:p>
     <w:p>
@@ -380,14 +460,46 @@
           <w:rFonts w:ascii="Arial" w:hAnsi="Arial" w:cs="Arial"/>
           <w:sz w:val="24"/>
         </w:rPr>
-        <w:t>Fingerprint identification – this technique compairs the patterns of ridges and furrows on the fingertips with a database of prints on file. Fingerprint identification works well because no two fingerprints are the same, giving everyone a unique identifier.</w:t>
-      </w:r>
-      <w:r>
-        <w:rPr>
-          <w:rFonts w:ascii="Arial" w:hAnsi="Arial" w:cs="Arial"/>
-          <w:sz w:val="24"/>
-        </w:rPr>
-        <w:t xml:space="preserve"> However, some more elementary fingerprint scanners are optical and can be unlocked with a spoof that replicated the look of the fingerprint. Spoofs can be made out of things like silicone, gelatin, or glue.</w:t>
+        <w:t xml:space="preserve">Fingerprint identification – this technique </w:t>
+      </w:r>
+      <w:proofErr w:type="spellStart"/>
+      <w:r>
+        <w:rPr>
+          <w:rFonts w:ascii="Arial" w:hAnsi="Arial" w:cs="Arial"/>
+          <w:sz w:val="24"/>
+        </w:rPr>
+        <w:t>compairs</w:t>
+      </w:r>
+      <w:proofErr w:type="spellEnd"/>
+      <w:r>
+        <w:rPr>
+          <w:rFonts w:ascii="Arial" w:hAnsi="Arial" w:cs="Arial"/>
+          <w:sz w:val="24"/>
+        </w:rPr>
+        <w:t xml:space="preserve"> the patterns of ridges and furrows on the fingertips with a database of prints on file. Fingerprint identification works well because no two fingerprints are the same, giving everyone a unique identifier.</w:t>
+      </w:r>
+      <w:r>
+        <w:rPr>
+          <w:rFonts w:ascii="Arial" w:hAnsi="Arial" w:cs="Arial"/>
+          <w:sz w:val="24"/>
+        </w:rPr>
+        <w:t xml:space="preserve"> However, some more elementary fingerprint scanners are </w:t>
+      </w:r>
+      <w:proofErr w:type="gramStart"/>
+      <w:r>
+        <w:rPr>
+          <w:rFonts w:ascii="Arial" w:hAnsi="Arial" w:cs="Arial"/>
+          <w:sz w:val="24"/>
+        </w:rPr>
+        <w:t>optical</w:t>
+      </w:r>
+      <w:proofErr w:type="gramEnd"/>
+      <w:r>
+        <w:rPr>
+          <w:rFonts w:ascii="Arial" w:hAnsi="Arial" w:cs="Arial"/>
+          <w:sz w:val="24"/>
+        </w:rPr>
+        <w:t xml:space="preserve"> and can be unlocked with a spoof that replicated the look of the fingerprint. Spoofs can be made out of things like silicone, gelatin, or glue.</w:t>
       </w:r>
     </w:p>
     <w:p>
@@ -687,14 +799,62 @@
           <w:rFonts w:ascii="Arial" w:hAnsi="Arial" w:cs="Arial"/>
           <w:sz w:val="24"/>
         </w:rPr>
-        <w:t xml:space="preserve"> cost, and accessibility. Consumers are often worried about their privacy and the potential misues of data which can deter people from accepting the use of biometrics.</w:t>
-      </w:r>
-      <w:r>
-        <w:rPr>
-          <w:rFonts w:ascii="Arial" w:hAnsi="Arial" w:cs="Arial"/>
-          <w:sz w:val="24"/>
-        </w:rPr>
-        <w:t xml:space="preserve"> While the security that biometrics offers is definetly worth the investment, the cost for building a biometrics database, implementing the technology, and educating users may be too high. Going back to the previously linked article involving the woman who was denied her pension because she couldn’t pass the biometric scans, accessibility may be an issue for some users.</w:t>
+        <w:t xml:space="preserve"> cost, and accessibility. Consumers are often worried about their privacy and the potential </w:t>
+      </w:r>
+      <w:proofErr w:type="spellStart"/>
+      <w:r>
+        <w:rPr>
+          <w:rFonts w:ascii="Arial" w:hAnsi="Arial" w:cs="Arial"/>
+          <w:sz w:val="24"/>
+        </w:rPr>
+        <w:t>misues</w:t>
+      </w:r>
+      <w:proofErr w:type="spellEnd"/>
+      <w:r>
+        <w:rPr>
+          <w:rFonts w:ascii="Arial" w:hAnsi="Arial" w:cs="Arial"/>
+          <w:sz w:val="24"/>
+        </w:rPr>
+        <w:t xml:space="preserve"> of </w:t>
+      </w:r>
+      <w:proofErr w:type="gramStart"/>
+      <w:r>
+        <w:rPr>
+          <w:rFonts w:ascii="Arial" w:hAnsi="Arial" w:cs="Arial"/>
+          <w:sz w:val="24"/>
+        </w:rPr>
+        <w:t>data which</w:t>
+      </w:r>
+      <w:proofErr w:type="gramEnd"/>
+      <w:r>
+        <w:rPr>
+          <w:rFonts w:ascii="Arial" w:hAnsi="Arial" w:cs="Arial"/>
+          <w:sz w:val="24"/>
+        </w:rPr>
+        <w:t xml:space="preserve"> can deter people from accepting the use of biometrics.</w:t>
+      </w:r>
+      <w:r>
+        <w:rPr>
+          <w:rFonts w:ascii="Arial" w:hAnsi="Arial" w:cs="Arial"/>
+          <w:sz w:val="24"/>
+        </w:rPr>
+        <w:t xml:space="preserve"> While the security that biometrics offers is </w:t>
+      </w:r>
+      <w:proofErr w:type="spellStart"/>
+      <w:r>
+        <w:rPr>
+          <w:rFonts w:ascii="Arial" w:hAnsi="Arial" w:cs="Arial"/>
+          <w:sz w:val="24"/>
+        </w:rPr>
+        <w:t>definetly</w:t>
+      </w:r>
+      <w:proofErr w:type="spellEnd"/>
+      <w:r>
+        <w:rPr>
+          <w:rFonts w:ascii="Arial" w:hAnsi="Arial" w:cs="Arial"/>
+          <w:sz w:val="24"/>
+        </w:rPr>
+        <w:t xml:space="preserve"> worth the investment, the cost for building a biometrics database, implementing the technology, and educating users may be too high. Going back to the previously linked article involving the woman who was denied her pension because she couldn’t pass the biometric scans, accessibility may be an issue for some users.</w:t>
       </w:r>
     </w:p>
     <w:p>
@@ -831,7 +991,23 @@
           <w:rFonts w:ascii="Arial" w:hAnsi="Arial" w:cs="Arial"/>
           <w:sz w:val="24"/>
         </w:rPr>
-        <w:t xml:space="preserve"> Secondly, biometrics are hard to reset since your password is now a physical feature of your body.</w:t>
+        <w:t xml:space="preserve"> Secondly, biometrics </w:t>
+      </w:r>
+      <w:proofErr w:type="gramStart"/>
+      <w:r>
+        <w:rPr>
+          <w:rFonts w:ascii="Arial" w:hAnsi="Arial" w:cs="Arial"/>
+          <w:sz w:val="24"/>
+        </w:rPr>
+        <w:t>are</w:t>
+      </w:r>
+      <w:proofErr w:type="gramEnd"/>
+      <w:r>
+        <w:rPr>
+          <w:rFonts w:ascii="Arial" w:hAnsi="Arial" w:cs="Arial"/>
+          <w:sz w:val="24"/>
+        </w:rPr>
+        <w:t xml:space="preserve"> hard to reset since your password is now a physical feature of your body.</w:t>
       </w:r>
       <w:r>
         <w:rPr>
@@ -845,7 +1021,23 @@
           <w:rFonts w:ascii="Arial" w:hAnsi="Arial" w:cs="Arial"/>
           <w:sz w:val="24"/>
         </w:rPr>
-        <w:t>collected by the system to produce fake biometics that allow them to login.</w:t>
+        <w:t xml:space="preserve">collected by the system to produce fake </w:t>
+      </w:r>
+      <w:proofErr w:type="spellStart"/>
+      <w:r>
+        <w:rPr>
+          <w:rFonts w:ascii="Arial" w:hAnsi="Arial" w:cs="Arial"/>
+          <w:sz w:val="24"/>
+        </w:rPr>
+        <w:t>biometics</w:t>
+      </w:r>
+      <w:proofErr w:type="spellEnd"/>
+      <w:r>
+        <w:rPr>
+          <w:rFonts w:ascii="Arial" w:hAnsi="Arial" w:cs="Arial"/>
+          <w:sz w:val="24"/>
+        </w:rPr>
+        <w:t xml:space="preserve"> that allow them to login.</w:t>
       </w:r>
     </w:p>
     <w:p>
@@ -928,7 +1120,23 @@
           <w:rFonts w:ascii="Arial" w:hAnsi="Arial" w:cs="Arial"/>
           <w:sz w:val="24"/>
         </w:rPr>
-        <w:t>– Write a short well constructed paragraph explaining what it it and who needs it. (20</w:t>
+        <w:t xml:space="preserve">– Write a short well constructed paragraph explaining what it </w:t>
+      </w:r>
+      <w:proofErr w:type="spellStart"/>
+      <w:r>
+        <w:rPr>
+          <w:rFonts w:ascii="Arial" w:hAnsi="Arial" w:cs="Arial"/>
+          <w:sz w:val="24"/>
+        </w:rPr>
+        <w:t>it</w:t>
+      </w:r>
+      <w:proofErr w:type="spellEnd"/>
+      <w:r>
+        <w:rPr>
+          <w:rFonts w:ascii="Arial" w:hAnsi="Arial" w:cs="Arial"/>
+          <w:sz w:val="24"/>
+        </w:rPr>
+        <w:t xml:space="preserve"> and who needs it. (20</w:t>
       </w:r>
       <w:r>
         <w:rPr>
@@ -970,6 +1178,201 @@
         </w:rPr>
         <w:t xml:space="preserve">A disaster recover plan is a process implemented to have a SQL server running and to overcome data loss in the event of a disaster. </w:t>
       </w:r>
+      <w:r>
+        <w:rPr>
+          <w:rFonts w:ascii="Arial" w:hAnsi="Arial" w:cs="Arial"/>
+          <w:sz w:val="24"/>
+        </w:rPr>
+        <w:t>For this plan to be effective, it must be executed before a disaster happens.</w:t>
+      </w:r>
+      <w:r>
+        <w:rPr>
+          <w:rFonts w:ascii="Arial" w:hAnsi="Arial" w:cs="Arial"/>
+          <w:sz w:val="24"/>
+        </w:rPr>
+        <w:t xml:space="preserve"> The first step of creating and executing a disaster recovery plan involves taking stock of inventory, identifying priorities, implementing the SQL disaster recovery plan, and </w:t>
+      </w:r>
+      <w:proofErr w:type="spellStart"/>
+      <w:r>
+        <w:rPr>
+          <w:rFonts w:ascii="Arial" w:hAnsi="Arial" w:cs="Arial"/>
+          <w:sz w:val="24"/>
+        </w:rPr>
+        <w:t>ingrating</w:t>
+      </w:r>
+      <w:proofErr w:type="spellEnd"/>
+      <w:r>
+        <w:rPr>
+          <w:rFonts w:ascii="Arial" w:hAnsi="Arial" w:cs="Arial"/>
+          <w:sz w:val="24"/>
+        </w:rPr>
+        <w:t xml:space="preserve"> that into the companies DR plan.</w:t>
+      </w:r>
+      <w:r>
+        <w:rPr>
+          <w:rFonts w:ascii="Arial" w:hAnsi="Arial" w:cs="Arial"/>
+          <w:sz w:val="24"/>
+        </w:rPr>
+        <w:t xml:space="preserve"> Once you have an idea of what you will need for the DR plan, you can begin designing</w:t>
+      </w:r>
+      <w:r>
+        <w:rPr>
+          <w:rFonts w:ascii="Arial" w:hAnsi="Arial" w:cs="Arial"/>
+          <w:sz w:val="24"/>
+        </w:rPr>
+        <w:t xml:space="preserve"> and developing the </w:t>
+      </w:r>
+      <w:proofErr w:type="spellStart"/>
+      <w:r>
+        <w:rPr>
+          <w:rFonts w:ascii="Arial" w:hAnsi="Arial" w:cs="Arial"/>
+          <w:sz w:val="24"/>
+        </w:rPr>
+        <w:t>plan</w:t>
+      </w:r>
+      <w:proofErr w:type="spellEnd"/>
+      <w:r>
+        <w:rPr>
+          <w:rFonts w:ascii="Arial" w:hAnsi="Arial" w:cs="Arial"/>
+          <w:sz w:val="24"/>
+        </w:rPr>
+        <w:t>.</w:t>
+      </w:r>
+      <w:r>
+        <w:rPr>
+          <w:rFonts w:ascii="Arial" w:hAnsi="Arial" w:cs="Arial"/>
+          <w:sz w:val="24"/>
+        </w:rPr>
+        <w:t xml:space="preserve"> Once you deploy the DR plan, the DBA will do periodic reviews, testing, and refinement of the recoverability.</w:t>
+      </w:r>
+    </w:p>
+    <w:p>
+      <w:pPr>
+        <w:pStyle w:val="Header"/>
+        <w:tabs>
+          <w:tab w:val="left" w:pos="1800"/>
+          <w:tab w:val="center" w:pos="4950"/>
+        </w:tabs>
+        <w:rPr>
+          <w:rFonts w:ascii="Arial" w:hAnsi="Arial" w:cs="Arial"/>
+          <w:sz w:val="24"/>
+        </w:rPr>
+      </w:pPr>
+    </w:p>
+    <w:p>
+      <w:pPr>
+        <w:pStyle w:val="Header"/>
+        <w:tabs>
+          <w:tab w:val="left" w:pos="1800"/>
+          <w:tab w:val="center" w:pos="4950"/>
+        </w:tabs>
+        <w:rPr>
+          <w:rFonts w:ascii="Arial" w:hAnsi="Arial" w:cs="Arial"/>
+          <w:sz w:val="24"/>
+        </w:rPr>
+      </w:pPr>
+      <w:r>
+        <w:rPr>
+          <w:rFonts w:ascii="Arial" w:hAnsi="Arial" w:cs="Arial"/>
+          <w:sz w:val="24"/>
+        </w:rPr>
+        <w:t>Anyone using a SQL server database can benefit from a disaster recovery plan. As the DBA responsible for the database, your job could be on the line if you are not able to recover your company’s data after a disaster.</w:t>
+      </w:r>
+      <w:r>
+        <w:rPr>
+          <w:rFonts w:ascii="Arial" w:hAnsi="Arial" w:cs="Arial"/>
+          <w:sz w:val="24"/>
+        </w:rPr>
+        <w:t xml:space="preserve"> DR plans are more than just backing up </w:t>
+      </w:r>
+      <w:proofErr w:type="gramStart"/>
+      <w:r>
+        <w:rPr>
+          <w:rFonts w:ascii="Arial" w:hAnsi="Arial" w:cs="Arial"/>
+          <w:sz w:val="24"/>
+        </w:rPr>
+        <w:t>data,</w:t>
+      </w:r>
+      <w:proofErr w:type="gramEnd"/>
+      <w:r>
+        <w:rPr>
+          <w:rFonts w:ascii="Arial" w:hAnsi="Arial" w:cs="Arial"/>
+          <w:sz w:val="24"/>
+        </w:rPr>
+        <w:t xml:space="preserve"> it is practicing the recovery and being prepared.</w:t>
+      </w:r>
+    </w:p>
+    <w:p>
+      <w:pPr>
+        <w:pStyle w:val="Header"/>
+        <w:tabs>
+          <w:tab w:val="left" w:pos="1800"/>
+          <w:tab w:val="center" w:pos="4950"/>
+        </w:tabs>
+        <w:rPr>
+          <w:rFonts w:ascii="Arial" w:hAnsi="Arial" w:cs="Arial"/>
+          <w:sz w:val="24"/>
+        </w:rPr>
+      </w:pPr>
+    </w:p>
+    <w:p>
+      <w:pPr>
+        <w:pStyle w:val="Header"/>
+        <w:tabs>
+          <w:tab w:val="left" w:pos="1800"/>
+          <w:tab w:val="center" w:pos="4950"/>
+        </w:tabs>
+        <w:rPr>
+          <w:rFonts w:ascii="Arial" w:hAnsi="Arial" w:cs="Arial"/>
+          <w:sz w:val="24"/>
+        </w:rPr>
+      </w:pPr>
+      <w:hyperlink r:id="rId14" w:history="1">
+        <w:r>
+          <w:rPr>
+            <w:rStyle w:val="Hyperlink"/>
+            <w:rFonts w:ascii="Arial" w:hAnsi="Arial" w:cs="Arial"/>
+            <w:sz w:val="24"/>
+          </w:rPr>
+          <w:t>https://www.sqlshack.com/sql-server-disaster-recovery/</w:t>
+        </w:r>
+      </w:hyperlink>
+    </w:p>
+    <w:p>
+      <w:pPr>
+        <w:pStyle w:val="Header"/>
+        <w:tabs>
+          <w:tab w:val="left" w:pos="1800"/>
+          <w:tab w:val="center" w:pos="4950"/>
+        </w:tabs>
+        <w:rPr>
+          <w:rFonts w:ascii="Arial" w:hAnsi="Arial" w:cs="Arial"/>
+          <w:sz w:val="24"/>
+        </w:rPr>
+      </w:pPr>
+    </w:p>
+    <w:p>
+      <w:pPr>
+        <w:pStyle w:val="Header"/>
+        <w:tabs>
+          <w:tab w:val="left" w:pos="1800"/>
+          <w:tab w:val="center" w:pos="4950"/>
+        </w:tabs>
+        <w:rPr>
+          <w:rFonts w:ascii="Arial" w:hAnsi="Arial" w:cs="Arial"/>
+          <w:sz w:val="24"/>
+        </w:rPr>
+      </w:pPr>
+      <w:hyperlink r:id="rId15" w:history="1">
+        <w:r>
+          <w:rPr>
+            <w:rStyle w:val="Hyperlink"/>
+            <w:rFonts w:ascii="Arial" w:hAnsi="Arial" w:cs="Arial"/>
+            <w:sz w:val="24"/>
+          </w:rPr>
+          <w:t>http://www.itprotoday.com/microsoft-sql-server/smart-dbas-guide-sql-server-disaster-recovery-part-1</w:t>
+        </w:r>
+      </w:hyperlink>
     </w:p>
     <w:p>
       <w:pPr>
@@ -1059,6 +1462,7 @@
         </w:rPr>
         <w:t>them</w:t>
       </w:r>
+      <w:proofErr w:type="gramStart"/>
       <w:r>
         <w:rPr>
           <w:rFonts w:ascii="Arial" w:hAnsi="Arial" w:cs="Arial"/>
@@ -1071,7 +1475,15 @@
           <w:rFonts w:ascii="Arial" w:hAnsi="Arial" w:cs="Arial"/>
           <w:sz w:val="24"/>
         </w:rPr>
-        <w:t xml:space="preserve"> including comparing and contrasting </w:t>
+        <w:t xml:space="preserve"> including</w:t>
+      </w:r>
+      <w:proofErr w:type="gramEnd"/>
+      <w:r>
+        <w:rPr>
+          <w:rFonts w:ascii="Arial" w:hAnsi="Arial" w:cs="Arial"/>
+          <w:sz w:val="24"/>
+        </w:rPr>
+        <w:t xml:space="preserve"> comparing and contrasting </w:t>
       </w:r>
       <w:r>
         <w:rPr>
@@ -1171,7 +1583,7 @@
       </w:pPr>
     </w:p>
     <w:sectPr>
-      <w:footerReference w:type="default" r:id="rId14"/>
+      <w:footerReference w:type="default" r:id="rId16"/>
       <w:type w:val="continuous"/>
       <w:pgSz w:w="12240" w:h="15840" w:code="1"/>
       <w:pgMar w:top="864" w:right="907" w:bottom="720" w:left="1267" w:footer="432" w:gutter="0"/>
@@ -2295,7 +2707,7 @@
 </file>
 
 <file path=customXml/itemProps1.xml><?xml version="1.0" encoding="utf-8"?>
-<ds:datastoreItem xmlns:ds="http://schemas.openxmlformats.org/officeDocument/2006/customXml" ds:itemID="{8BD41A1A-36A5-E24D-AB23-CA929C7A9DAD}">
+<ds:datastoreItem xmlns:ds="http://schemas.openxmlformats.org/officeDocument/2006/customXml" ds:itemID="{D5995B81-13A3-124B-B4C8-3AA8DBF499AA}">
   <ds:schemaRefs>
     <ds:schemaRef ds:uri="http://schemas.openxmlformats.org/officeDocument/2006/bibliography"/>
   </ds:schemaRefs>

</xml_diff>

<commit_message>
Final complete and submitted
</commit_message>
<xml_diff>
--- a/2017FA DBA210-Final Exam - Student Version.docx
+++ b/2017FA DBA210-Final Exam - Student Version.docx
@@ -1190,7 +1190,117 @@
           <w:rFonts w:ascii="Arial" w:hAnsi="Arial" w:cs="Arial"/>
           <w:sz w:val="24"/>
         </w:rPr>
-        <w:t xml:space="preserve"> The first step of creating and executing a disaster recovery plan involves taking stock of inventory, identifying priorities, implementing the SQL disaster recovery plan, and </w:t>
+        <w:t xml:space="preserve"> The first step of creating and executing a disaster recovery plan involves taking stock of inventory, identifying priorities, implementing the SQL disaster recovery plan, and in</w:t>
+      </w:r>
+      <w:r>
+        <w:rPr>
+          <w:rFonts w:ascii="Arial" w:hAnsi="Arial" w:cs="Arial"/>
+          <w:sz w:val="24"/>
+        </w:rPr>
+        <w:t>te</w:t>
+      </w:r>
+      <w:r>
+        <w:rPr>
+          <w:rFonts w:ascii="Arial" w:hAnsi="Arial" w:cs="Arial"/>
+          <w:sz w:val="24"/>
+        </w:rPr>
+        <w:t>grating that into the companies DR plan.</w:t>
+      </w:r>
+      <w:r>
+        <w:rPr>
+          <w:rFonts w:ascii="Arial" w:hAnsi="Arial" w:cs="Arial"/>
+          <w:sz w:val="24"/>
+        </w:rPr>
+        <w:t xml:space="preserve"> Once you have an idea of what you will need for the DR plan, you can begin designing</w:t>
+      </w:r>
+      <w:r>
+        <w:rPr>
+          <w:rFonts w:ascii="Arial" w:hAnsi="Arial" w:cs="Arial"/>
+          <w:sz w:val="24"/>
+        </w:rPr>
+        <w:t xml:space="preserve"> and developing the plan</w:t>
+      </w:r>
+      <w:r>
+        <w:rPr>
+          <w:rFonts w:ascii="Arial" w:hAnsi="Arial" w:cs="Arial"/>
+          <w:sz w:val="24"/>
+        </w:rPr>
+        <w:t>.</w:t>
+      </w:r>
+      <w:r>
+        <w:rPr>
+          <w:rFonts w:ascii="Arial" w:hAnsi="Arial" w:cs="Arial"/>
+          <w:sz w:val="24"/>
+        </w:rPr>
+        <w:t xml:space="preserve"> Once you deploy the DR plan, the DBA will do periodic reviews, testing, and refinement of the recoverability.</w:t>
+      </w:r>
+    </w:p>
+    <w:p>
+      <w:pPr>
+        <w:pStyle w:val="Header"/>
+        <w:tabs>
+          <w:tab w:val="left" w:pos="1800"/>
+          <w:tab w:val="center" w:pos="4950"/>
+        </w:tabs>
+        <w:rPr>
+          <w:rFonts w:ascii="Arial" w:hAnsi="Arial" w:cs="Arial"/>
+          <w:sz w:val="24"/>
+        </w:rPr>
+      </w:pPr>
+    </w:p>
+    <w:p>
+      <w:pPr>
+        <w:pStyle w:val="Header"/>
+        <w:tabs>
+          <w:tab w:val="left" w:pos="1800"/>
+          <w:tab w:val="center" w:pos="4950"/>
+        </w:tabs>
+        <w:rPr>
+          <w:rFonts w:ascii="Arial" w:hAnsi="Arial" w:cs="Arial"/>
+          <w:sz w:val="24"/>
+        </w:rPr>
+      </w:pPr>
+      <w:r>
+        <w:rPr>
+          <w:rFonts w:ascii="Arial" w:hAnsi="Arial" w:cs="Arial"/>
+          <w:sz w:val="24"/>
+        </w:rPr>
+        <w:t>Anyone using a SQL server database can benefit from a disaster recovery plan. As the DBA responsible for the database, your job could be on the line if you are not able to recover your company’s data after a disaster.</w:t>
+      </w:r>
+      <w:r>
+        <w:rPr>
+          <w:rFonts w:ascii="Arial" w:hAnsi="Arial" w:cs="Arial"/>
+          <w:sz w:val="24"/>
+        </w:rPr>
+        <w:t xml:space="preserve"> </w:t>
+      </w:r>
+      <w:r>
+        <w:rPr>
+          <w:rFonts w:ascii="Arial" w:hAnsi="Arial" w:cs="Arial"/>
+          <w:sz w:val="24"/>
+        </w:rPr>
+        <w:t>Many companies cannot function</w:t>
+      </w:r>
+      <w:r>
+        <w:rPr>
+          <w:rFonts w:ascii="Arial" w:hAnsi="Arial" w:cs="Arial"/>
+          <w:sz w:val="24"/>
+        </w:rPr>
+        <w:t xml:space="preserve"> without</w:t>
+      </w:r>
+      <w:r>
+        <w:rPr>
+          <w:rFonts w:ascii="Arial" w:hAnsi="Arial" w:cs="Arial"/>
+          <w:sz w:val="24"/>
+        </w:rPr>
+        <w:t xml:space="preserve"> or afford to </w:t>
+      </w:r>
+      <w:r>
+        <w:rPr>
+          <w:rFonts w:ascii="Arial" w:hAnsi="Arial" w:cs="Arial"/>
+          <w:sz w:val="24"/>
+        </w:rPr>
+        <w:t xml:space="preserve">lose even a small amount of </w:t>
       </w:r>
       <w:proofErr w:type="spellStart"/>
       <w:r>
@@ -1198,7 +1308,7 @@
           <w:rFonts w:ascii="Arial" w:hAnsi="Arial" w:cs="Arial"/>
           <w:sz w:val="24"/>
         </w:rPr>
-        <w:t>ingrating</w:t>
+        <w:t>data</w:t>
       </w:r>
       <w:proofErr w:type="spellEnd"/>
       <w:r>
@@ -1206,84 +1316,14 @@
           <w:rFonts w:ascii="Arial" w:hAnsi="Arial" w:cs="Arial"/>
           <w:sz w:val="24"/>
         </w:rPr>
-        <w:t xml:space="preserve"> that into the companies DR plan.</w:t>
-      </w:r>
-      <w:r>
-        <w:rPr>
-          <w:rFonts w:ascii="Arial" w:hAnsi="Arial" w:cs="Arial"/>
-          <w:sz w:val="24"/>
-        </w:rPr>
-        <w:t xml:space="preserve"> Once you have an idea of what you will need for the DR plan, you can begin designing</w:t>
-      </w:r>
-      <w:r>
-        <w:rPr>
-          <w:rFonts w:ascii="Arial" w:hAnsi="Arial" w:cs="Arial"/>
-          <w:sz w:val="24"/>
-        </w:rPr>
-        <w:t xml:space="preserve"> and developing the </w:t>
-      </w:r>
-      <w:proofErr w:type="spellStart"/>
-      <w:r>
-        <w:rPr>
-          <w:rFonts w:ascii="Arial" w:hAnsi="Arial" w:cs="Arial"/>
-          <w:sz w:val="24"/>
-        </w:rPr>
-        <w:t>plan</w:t>
-      </w:r>
-      <w:proofErr w:type="spellEnd"/>
-      <w:r>
-        <w:rPr>
-          <w:rFonts w:ascii="Arial" w:hAnsi="Arial" w:cs="Arial"/>
-          <w:sz w:val="24"/>
-        </w:rPr>
-        <w:t>.</w:t>
-      </w:r>
-      <w:r>
-        <w:rPr>
-          <w:rFonts w:ascii="Arial" w:hAnsi="Arial" w:cs="Arial"/>
-          <w:sz w:val="24"/>
-        </w:rPr>
-        <w:t xml:space="preserve"> Once you deploy the DR plan, the DBA will do periodic reviews, testing, and refinement of the recoverability.</w:t>
-      </w:r>
-    </w:p>
-    <w:p>
-      <w:pPr>
-        <w:pStyle w:val="Header"/>
-        <w:tabs>
-          <w:tab w:val="left" w:pos="1800"/>
-          <w:tab w:val="center" w:pos="4950"/>
-        </w:tabs>
-        <w:rPr>
-          <w:rFonts w:ascii="Arial" w:hAnsi="Arial" w:cs="Arial"/>
-          <w:sz w:val="24"/>
-        </w:rPr>
-      </w:pPr>
-    </w:p>
-    <w:p>
-      <w:pPr>
-        <w:pStyle w:val="Header"/>
-        <w:tabs>
-          <w:tab w:val="left" w:pos="1800"/>
-          <w:tab w:val="center" w:pos="4950"/>
-        </w:tabs>
-        <w:rPr>
-          <w:rFonts w:ascii="Arial" w:hAnsi="Arial" w:cs="Arial"/>
-          <w:sz w:val="24"/>
-        </w:rPr>
-      </w:pPr>
-      <w:r>
-        <w:rPr>
-          <w:rFonts w:ascii="Arial" w:hAnsi="Arial" w:cs="Arial"/>
-          <w:sz w:val="24"/>
-        </w:rPr>
-        <w:t>Anyone using a SQL server database can benefit from a disaster recovery plan. As the DBA responsible for the database, your job could be on the line if you are not able to recover your company’s data after a disaster.</w:t>
-      </w:r>
-      <w:r>
-        <w:rPr>
-          <w:rFonts w:ascii="Arial" w:hAnsi="Arial" w:cs="Arial"/>
-          <w:sz w:val="24"/>
-        </w:rPr>
-        <w:t xml:space="preserve"> DR plans are more than just backing up </w:t>
+        <w:t xml:space="preserve">. </w:t>
+      </w:r>
+      <w:r>
+        <w:rPr>
+          <w:rFonts w:ascii="Arial" w:hAnsi="Arial" w:cs="Arial"/>
+          <w:sz w:val="24"/>
+        </w:rPr>
+        <w:t xml:space="preserve">DR plans are more than just backing up </w:t>
       </w:r>
       <w:proofErr w:type="gramStart"/>
       <w:r>
@@ -1555,19 +1595,269 @@
           <w:sz w:val="24"/>
         </w:rPr>
       </w:pPr>
-    </w:p>
-    <w:p>
-      <w:pPr>
-        <w:pStyle w:val="Header"/>
-        <w:tabs>
-          <w:tab w:val="left" w:pos="1800"/>
-          <w:tab w:val="center" w:pos="4950"/>
-        </w:tabs>
-        <w:rPr>
-          <w:rFonts w:ascii="Arial" w:hAnsi="Arial" w:cs="Arial"/>
-          <w:sz w:val="24"/>
-        </w:rPr>
-      </w:pPr>
+      <w:r>
+        <w:rPr>
+          <w:rFonts w:ascii="Arial" w:hAnsi="Arial" w:cs="Arial"/>
+          <w:sz w:val="24"/>
+        </w:rPr>
+        <w:t>Plan B Disaster Recovery</w:t>
+      </w:r>
+      <w:r>
+        <w:rPr>
+          <w:rFonts w:ascii="Arial" w:hAnsi="Arial" w:cs="Arial"/>
+          <w:sz w:val="24"/>
+        </w:rPr>
+        <w:t xml:space="preserve"> and </w:t>
+      </w:r>
+      <w:proofErr w:type="spellStart"/>
+      <w:r>
+        <w:rPr>
+          <w:rFonts w:ascii="Arial" w:hAnsi="Arial" w:cs="Arial"/>
+          <w:sz w:val="24"/>
+        </w:rPr>
+        <w:t>Zetta</w:t>
+      </w:r>
+      <w:proofErr w:type="spellEnd"/>
+      <w:r>
+        <w:rPr>
+          <w:rFonts w:ascii="Arial" w:hAnsi="Arial" w:cs="Arial"/>
+          <w:sz w:val="24"/>
+        </w:rPr>
+        <w:t xml:space="preserve"> Disaster Recovery</w:t>
+      </w:r>
+      <w:r>
+        <w:rPr>
+          <w:rFonts w:ascii="Arial" w:hAnsi="Arial" w:cs="Arial"/>
+          <w:sz w:val="24"/>
+        </w:rPr>
+        <w:t xml:space="preserve"> are providers of disaster recovery solutions for SQL servers.</w:t>
+      </w:r>
+      <w:r>
+        <w:rPr>
+          <w:rFonts w:ascii="Arial" w:hAnsi="Arial" w:cs="Arial"/>
+          <w:sz w:val="24"/>
+        </w:rPr>
+        <w:t xml:space="preserve"> </w:t>
+      </w:r>
+      <w:proofErr w:type="spellStart"/>
+      <w:r>
+        <w:rPr>
+          <w:rFonts w:ascii="Arial" w:hAnsi="Arial" w:cs="Arial"/>
+          <w:sz w:val="24"/>
+        </w:rPr>
+        <w:t>Arcserve</w:t>
+      </w:r>
+      <w:proofErr w:type="spellEnd"/>
+      <w:r>
+        <w:rPr>
+          <w:rFonts w:ascii="Arial" w:hAnsi="Arial" w:cs="Arial"/>
+          <w:sz w:val="24"/>
+        </w:rPr>
+        <w:t xml:space="preserve"> provides a free trial, however Plan B does not.</w:t>
+      </w:r>
+      <w:r>
+        <w:rPr>
+          <w:rFonts w:ascii="Arial" w:hAnsi="Arial" w:cs="Arial"/>
+          <w:sz w:val="24"/>
+        </w:rPr>
+        <w:t xml:space="preserve"> Both provide instant recovery and protection for both physical and virtual servers on public and private clouds. With Plan B, you have access to specialist engineers who can provide tech support and help. Plan B also tests the replica system every day for flaws.</w:t>
+      </w:r>
+      <w:r>
+        <w:rPr>
+          <w:rFonts w:ascii="Arial" w:hAnsi="Arial" w:cs="Arial"/>
+          <w:sz w:val="24"/>
+        </w:rPr>
+        <w:t xml:space="preserve"> They also offer custom solution designs.</w:t>
+      </w:r>
+    </w:p>
+    <w:p>
+      <w:pPr>
+        <w:pStyle w:val="Header"/>
+        <w:tabs>
+          <w:tab w:val="left" w:pos="1800"/>
+          <w:tab w:val="center" w:pos="4950"/>
+        </w:tabs>
+        <w:rPr>
+          <w:rFonts w:ascii="Arial" w:hAnsi="Arial" w:cs="Arial"/>
+          <w:sz w:val="24"/>
+        </w:rPr>
+      </w:pPr>
+    </w:p>
+    <w:p>
+      <w:pPr>
+        <w:pStyle w:val="Header"/>
+        <w:tabs>
+          <w:tab w:val="left" w:pos="1800"/>
+          <w:tab w:val="center" w:pos="4950"/>
+        </w:tabs>
+        <w:rPr>
+          <w:rFonts w:ascii="Arial" w:hAnsi="Arial" w:cs="Arial"/>
+          <w:sz w:val="24"/>
+        </w:rPr>
+      </w:pPr>
+      <w:proofErr w:type="spellStart"/>
+      <w:r>
+        <w:rPr>
+          <w:rFonts w:ascii="Arial" w:hAnsi="Arial" w:cs="Arial"/>
+          <w:sz w:val="24"/>
+        </w:rPr>
+        <w:t>Zetta</w:t>
+      </w:r>
+      <w:proofErr w:type="spellEnd"/>
+      <w:r>
+        <w:rPr>
+          <w:rFonts w:ascii="Arial" w:hAnsi="Arial" w:cs="Arial"/>
+          <w:sz w:val="24"/>
+        </w:rPr>
+        <w:t xml:space="preserve"> Disaster Recovery may be the better o</w:t>
+      </w:r>
+      <w:r>
+        <w:rPr>
+          <w:rFonts w:ascii="Arial" w:hAnsi="Arial" w:cs="Arial"/>
+          <w:sz w:val="24"/>
+        </w:rPr>
+        <w:t xml:space="preserve">ption for a less technical user with it’s simple and effect ‘push-button’ recovery. This product also looks to be the more cost-effective for smaller businesses that may not be able to afford a more pricey disaster recovery service. </w:t>
+      </w:r>
+      <w:proofErr w:type="spellStart"/>
+      <w:r>
+        <w:rPr>
+          <w:rFonts w:ascii="Arial" w:hAnsi="Arial" w:cs="Arial"/>
+          <w:sz w:val="24"/>
+        </w:rPr>
+        <w:t>Zetta</w:t>
+      </w:r>
+      <w:proofErr w:type="spellEnd"/>
+      <w:r>
+        <w:rPr>
+          <w:rFonts w:ascii="Arial" w:hAnsi="Arial" w:cs="Arial"/>
+          <w:sz w:val="24"/>
+        </w:rPr>
+        <w:t xml:space="preserve"> also offers experts to assist in the initial setup and testing of the service. Their engineers are available to help during failback to make sure the transition after a disaster is as smooth as possible. </w:t>
+      </w:r>
+      <w:proofErr w:type="spellStart"/>
+      <w:r>
+        <w:rPr>
+          <w:rFonts w:ascii="Arial" w:hAnsi="Arial" w:cs="Arial"/>
+          <w:sz w:val="24"/>
+        </w:rPr>
+        <w:t>Zetta</w:t>
+      </w:r>
+      <w:proofErr w:type="spellEnd"/>
+      <w:r>
+        <w:rPr>
+          <w:rFonts w:ascii="Arial" w:hAnsi="Arial" w:cs="Arial"/>
+          <w:sz w:val="24"/>
+        </w:rPr>
+        <w:t xml:space="preserve"> uses cloud-based disaster recovery requiring no on-premise device.</w:t>
+      </w:r>
+    </w:p>
+    <w:p>
+      <w:pPr>
+        <w:pStyle w:val="Header"/>
+        <w:tabs>
+          <w:tab w:val="left" w:pos="1800"/>
+          <w:tab w:val="center" w:pos="4950"/>
+        </w:tabs>
+        <w:rPr>
+          <w:rFonts w:ascii="Arial" w:hAnsi="Arial" w:cs="Arial"/>
+          <w:sz w:val="24"/>
+        </w:rPr>
+      </w:pPr>
+    </w:p>
+    <w:p>
+      <w:pPr>
+        <w:pStyle w:val="Header"/>
+        <w:tabs>
+          <w:tab w:val="left" w:pos="1800"/>
+          <w:tab w:val="center" w:pos="4950"/>
+        </w:tabs>
+        <w:rPr>
+          <w:rFonts w:ascii="Arial" w:hAnsi="Arial" w:cs="Arial"/>
+          <w:sz w:val="24"/>
+        </w:rPr>
+      </w:pPr>
+      <w:hyperlink r:id="rId16" w:history="1">
+        <w:r>
+          <w:rPr>
+            <w:rStyle w:val="Hyperlink"/>
+            <w:rFonts w:ascii="Arial" w:hAnsi="Arial" w:cs="Arial"/>
+            <w:sz w:val="24"/>
+          </w:rPr>
+          <w:t>http://www.techradar.com/news/top-5-best-disaster-recovery-services</w:t>
+        </w:r>
+      </w:hyperlink>
+    </w:p>
+    <w:p>
+      <w:pPr>
+        <w:pStyle w:val="Header"/>
+        <w:tabs>
+          <w:tab w:val="left" w:pos="1800"/>
+          <w:tab w:val="center" w:pos="4950"/>
+        </w:tabs>
+        <w:rPr>
+          <w:rFonts w:ascii="Arial" w:hAnsi="Arial" w:cs="Arial"/>
+          <w:sz w:val="24"/>
+        </w:rPr>
+      </w:pPr>
+    </w:p>
+    <w:p>
+      <w:pPr>
+        <w:pStyle w:val="Header"/>
+        <w:tabs>
+          <w:tab w:val="left" w:pos="1800"/>
+          <w:tab w:val="center" w:pos="4950"/>
+        </w:tabs>
+        <w:rPr>
+          <w:rFonts w:ascii="Arial" w:hAnsi="Arial" w:cs="Arial"/>
+          <w:sz w:val="24"/>
+        </w:rPr>
+      </w:pPr>
+      <w:hyperlink r:id="rId17" w:history="1">
+        <w:r>
+          <w:rPr>
+            <w:rStyle w:val="Hyperlink"/>
+            <w:rFonts w:ascii="Arial" w:hAnsi="Arial" w:cs="Arial"/>
+            <w:sz w:val="24"/>
+          </w:rPr>
+          <w:t>https://www.zetta.net/zetta-disaster-recovery</w:t>
+        </w:r>
+      </w:hyperlink>
+    </w:p>
+    <w:p>
+      <w:pPr>
+        <w:pStyle w:val="Header"/>
+        <w:tabs>
+          <w:tab w:val="left" w:pos="1800"/>
+          <w:tab w:val="center" w:pos="4950"/>
+        </w:tabs>
+        <w:rPr>
+          <w:rFonts w:ascii="Arial" w:hAnsi="Arial" w:cs="Arial"/>
+          <w:sz w:val="24"/>
+        </w:rPr>
+      </w:pPr>
+    </w:p>
+    <w:p>
+      <w:pPr>
+        <w:pStyle w:val="Header"/>
+        <w:tabs>
+          <w:tab w:val="left" w:pos="1800"/>
+          <w:tab w:val="center" w:pos="4950"/>
+        </w:tabs>
+        <w:rPr>
+          <w:rFonts w:ascii="Arial" w:hAnsi="Arial" w:cs="Arial"/>
+          <w:sz w:val="24"/>
+        </w:rPr>
+      </w:pPr>
+      <w:hyperlink r:id="rId18" w:history="1">
+        <w:r>
+          <w:rPr>
+            <w:rStyle w:val="Hyperlink"/>
+            <w:rFonts w:ascii="Arial" w:hAnsi="Arial" w:cs="Arial"/>
+            <w:sz w:val="24"/>
+          </w:rPr>
+          <w:t>https://www.planb.co.uk/services/</w:t>
+        </w:r>
+      </w:hyperlink>
     </w:p>
     <w:p>
       <w:pPr>
@@ -1583,7 +1873,7 @@
       </w:pPr>
     </w:p>
     <w:sectPr>
-      <w:footerReference w:type="default" r:id="rId16"/>
+      <w:footerReference w:type="default" r:id="rId19"/>
       <w:type w:val="continuous"/>
       <w:pgSz w:w="12240" w:h="15840" w:code="1"/>
       <w:pgMar w:top="864" w:right="907" w:bottom="720" w:left="1267" w:footer="432" w:gutter="0"/>
@@ -2707,7 +2997,7 @@
 </file>
 
 <file path=customXml/itemProps1.xml><?xml version="1.0" encoding="utf-8"?>
-<ds:datastoreItem xmlns:ds="http://schemas.openxmlformats.org/officeDocument/2006/customXml" ds:itemID="{D5995B81-13A3-124B-B4C8-3AA8DBF499AA}">
+<ds:datastoreItem xmlns:ds="http://schemas.openxmlformats.org/officeDocument/2006/customXml" ds:itemID="{F944611C-0E58-C64A-858B-4DA1B0A6EE36}">
   <ds:schemaRefs>
     <ds:schemaRef ds:uri="http://schemas.openxmlformats.org/officeDocument/2006/bibliography"/>
   </ds:schemaRefs>

</xml_diff>